<commit_message>
Add overview of Week 15 activities
</commit_message>
<xml_diff>
--- a/week15/Week15Overview.docx
+++ b/week15/Week15Overview.docx
@@ -4360,516 +4360,6 @@
         </w:rPr>
       </w:pPr>
     </w:p>
-    <w:p>
-      <w:pPr>
-        <w:pStyle w:val="Heading2"/>
-      </w:pPr>
-      <w:r>
-        <w:t xml:space="preserve">This is How I pushed my code to already existing git </w:t>
-      </w:r>
-      <w:proofErr w:type="gramStart"/>
-      <w:r>
-        <w:t>hub :</w:t>
-      </w:r>
-      <w:proofErr w:type="gramEnd"/>
-    </w:p>
-    <w:p>
-      <w:r>
-        <w:pict w14:anchorId="4BC264B0">
-          <v:rect id="_x0000_i1033" style="width:0;height:1.5pt" o:hralign="center" o:hrstd="t" o:hr="t" fillcolor="#a0a0a0" stroked="f"/>
-        </w:pict>
-      </w:r>
-    </w:p>
-    <w:p>
-      <w:pPr>
-        <w:pStyle w:val="Heading3"/>
-      </w:pPr>
-      <w:r>
-        <w:rPr>
-          <w:rFonts w:ascii="Segoe UI Emoji" w:hAnsi="Segoe UI Emoji" w:cs="Segoe UI Emoji"/>
-        </w:rPr>
-        <w:t>✅</w:t>
-      </w:r>
-      <w:r>
-        <w:t xml:space="preserve"> Steps to Add and Push Your New Folder via CMD</w:t>
-      </w:r>
-    </w:p>
-    <w:p>
-      <w:pPr>
-        <w:pStyle w:val="NormalWeb"/>
-      </w:pPr>
-      <w:r>
-        <w:t>Assuming you're already inside your project folder:</w:t>
-      </w:r>
-    </w:p>
-    <w:p>
-      <w:pPr>
-        <w:pStyle w:val="HTMLPreformatted"/>
-        <w:rPr>
-          <w:rStyle w:val="HTMLCode"/>
-        </w:rPr>
-      </w:pPr>
-      <w:r>
-        <w:rPr>
-          <w:rStyle w:val="HTMLCode"/>
-        </w:rPr>
-        <w:t>cd path\to\Machine-Learning</w:t>
-      </w:r>
-    </w:p>
-    <w:p>
-      <w:r>
-        <w:pict w14:anchorId="7B9D91E5">
-          <v:rect id="_x0000_i1034" style="width:0;height:1.5pt" o:hralign="center" o:hrstd="t" o:hr="t" fillcolor="#a0a0a0" stroked="f"/>
-        </w:pict>
-      </w:r>
-    </w:p>
-    <w:p>
-      <w:pPr>
-        <w:pStyle w:val="Heading3"/>
-      </w:pPr>
-      <w:r>
-        <w:rPr>
-          <w:rFonts w:ascii="Segoe UI Emoji" w:hAnsi="Segoe UI Emoji" w:cs="Segoe UI Emoji"/>
-        </w:rPr>
-        <w:t>🔹</w:t>
-      </w:r>
-      <w:r>
-        <w:t xml:space="preserve"> 1. </w:t>
-      </w:r>
-      <w:r>
-        <w:rPr>
-          <w:rStyle w:val="Strong"/>
-          <w:b/>
-          <w:bCs/>
-        </w:rPr>
-        <w:t>Check Git status</w:t>
-      </w:r>
-    </w:p>
-    <w:p>
-      <w:pPr>
-        <w:pStyle w:val="HTMLPreformatted"/>
-        <w:rPr>
-          <w:rStyle w:val="HTMLCode"/>
-        </w:rPr>
-      </w:pPr>
-      <w:r>
-        <w:rPr>
-          <w:rStyle w:val="HTMLCode"/>
-        </w:rPr>
-        <w:t>git status</w:t>
-      </w:r>
-    </w:p>
-    <w:p>
-      <w:pPr>
-        <w:pStyle w:val="NormalWeb"/>
-      </w:pPr>
-      <w:r>
-        <w:t xml:space="preserve">This shows you the new untracked </w:t>
-      </w:r>
-      <w:r>
-        <w:rPr>
-          <w:rStyle w:val="HTMLCode"/>
-        </w:rPr>
-        <w:t>EDA/</w:t>
-      </w:r>
-      <w:r>
-        <w:t xml:space="preserve"> folder and its files.</w:t>
-      </w:r>
-    </w:p>
-    <w:p>
-      <w:r>
-        <w:pict w14:anchorId="66F2F5DA">
-          <v:rect id="_x0000_i1035" style="width:0;height:1.5pt" o:hralign="center" o:hrstd="t" o:hr="t" fillcolor="#a0a0a0" stroked="f"/>
-        </w:pict>
-      </w:r>
-    </w:p>
-    <w:p>
-      <w:pPr>
-        <w:pStyle w:val="Heading3"/>
-      </w:pPr>
-      <w:r>
-        <w:rPr>
-          <w:rFonts w:ascii="Segoe UI Emoji" w:hAnsi="Segoe UI Emoji" w:cs="Segoe UI Emoji"/>
-        </w:rPr>
-        <w:t>🔹</w:t>
-      </w:r>
-      <w:r>
-        <w:t xml:space="preserve"> 2. </w:t>
-      </w:r>
-      <w:r>
-        <w:rPr>
-          <w:rStyle w:val="Strong"/>
-          <w:b/>
-          <w:bCs/>
-        </w:rPr>
-        <w:t>Stage the new folder</w:t>
-      </w:r>
-    </w:p>
-    <w:p>
-      <w:pPr>
-        <w:pStyle w:val="HTMLPreformatted"/>
-        <w:rPr>
-          <w:rStyle w:val="HTMLCode"/>
-        </w:rPr>
-      </w:pPr>
-      <w:r>
-        <w:rPr>
-          <w:rStyle w:val="HTMLCode"/>
-        </w:rPr>
-        <w:t>git add notebooks/EDA</w:t>
-      </w:r>
-    </w:p>
-    <w:p>
-      <w:pPr>
-        <w:pStyle w:val="NormalWeb"/>
-      </w:pPr>
-      <w:r>
-        <w:t xml:space="preserve">Or to stage </w:t>
-      </w:r>
-      <w:r>
-        <w:rPr>
-          <w:rStyle w:val="Strong"/>
-        </w:rPr>
-        <w:t>everything</w:t>
-      </w:r>
-      <w:r>
-        <w:t>, just:</w:t>
-      </w:r>
-    </w:p>
-    <w:p>
-      <w:pPr>
-        <w:pStyle w:val="HTMLPreformatted"/>
-        <w:rPr>
-          <w:rStyle w:val="HTMLCode"/>
-        </w:rPr>
-      </w:pPr>
-      <w:r>
-        <w:rPr>
-          <w:rStyle w:val="HTMLCode"/>
-        </w:rPr>
-        <w:t xml:space="preserve">git </w:t>
-      </w:r>
-      <w:proofErr w:type="gramStart"/>
-      <w:r>
-        <w:rPr>
-          <w:rStyle w:val="HTMLCode"/>
-        </w:rPr>
-        <w:t>add .</w:t>
-      </w:r>
-      <w:proofErr w:type="gramEnd"/>
-    </w:p>
-    <w:p>
-      <w:r>
-        <w:pict w14:anchorId="11CE892F">
-          <v:rect id="_x0000_i1036" style="width:0;height:1.5pt" o:hralign="center" o:hrstd="t" o:hr="t" fillcolor="#a0a0a0" stroked="f"/>
-        </w:pict>
-      </w:r>
-    </w:p>
-    <w:p>
-      <w:pPr>
-        <w:pStyle w:val="Heading3"/>
-      </w:pPr>
-      <w:r>
-        <w:rPr>
-          <w:rFonts w:ascii="Segoe UI Emoji" w:hAnsi="Segoe UI Emoji" w:cs="Segoe UI Emoji"/>
-        </w:rPr>
-        <w:t>🔹</w:t>
-      </w:r>
-      <w:r>
-        <w:t xml:space="preserve"> 3. </w:t>
-      </w:r>
-      <w:r>
-        <w:rPr>
-          <w:rStyle w:val="Strong"/>
-          <w:b/>
-          <w:bCs/>
-        </w:rPr>
-        <w:t>Commit the changes</w:t>
-      </w:r>
-    </w:p>
-    <w:p>
-      <w:pPr>
-        <w:pStyle w:val="HTMLPreformatted"/>
-        <w:rPr>
-          <w:rStyle w:val="HTMLCode"/>
-        </w:rPr>
-      </w:pPr>
-      <w:r>
-        <w:rPr>
-          <w:rStyle w:val="HTMLCode"/>
-        </w:rPr>
-        <w:t>git commit -m "Added EDA folder with analysis notebooks"</w:t>
-      </w:r>
-    </w:p>
-    <w:p>
-      <w:r>
-        <w:pict w14:anchorId="3B719383">
-          <v:rect id="_x0000_i1037" style="width:0;height:1.5pt" o:hralign="center" o:hrstd="t" o:hr="t" fillcolor="#a0a0a0" stroked="f"/>
-        </w:pict>
-      </w:r>
-    </w:p>
-    <w:p>
-      <w:pPr>
-        <w:pStyle w:val="Heading3"/>
-      </w:pPr>
-      <w:r>
-        <w:rPr>
-          <w:rFonts w:ascii="Segoe UI Emoji" w:hAnsi="Segoe UI Emoji" w:cs="Segoe UI Emoji"/>
-        </w:rPr>
-        <w:t>🔹</w:t>
-      </w:r>
-      <w:r>
-        <w:t xml:space="preserve"> 4. </w:t>
-      </w:r>
-      <w:r>
-        <w:rPr>
-          <w:rStyle w:val="Strong"/>
-          <w:b/>
-          <w:bCs/>
-        </w:rPr>
-        <w:t>Push to GitHub</w:t>
-      </w:r>
-    </w:p>
-    <w:p>
-      <w:pPr>
-        <w:pStyle w:val="NormalWeb"/>
-      </w:pPr>
-      <w:r>
-        <w:t>If you're already connected to a remote GitHub repo:</w:t>
-      </w:r>
-    </w:p>
-    <w:p>
-      <w:pPr>
-        <w:pStyle w:val="HTMLPreformatted"/>
-        <w:rPr>
-          <w:rStyle w:val="HTMLCode"/>
-        </w:rPr>
-      </w:pPr>
-      <w:r>
-        <w:rPr>
-          <w:rStyle w:val="HTMLCode"/>
-        </w:rPr>
-        <w:t>git push origin main</w:t>
-      </w:r>
-    </w:p>
-    <w:p>
-      <w:pPr>
-        <w:pStyle w:val="NormalWeb"/>
-      </w:pPr>
-      <w:r>
-        <w:rPr>
-          <w:rStyle w:val="Emphasis"/>
-        </w:rPr>
-        <w:t>(</w:t>
-      </w:r>
-      <w:proofErr w:type="gramStart"/>
-      <w:r>
-        <w:rPr>
-          <w:rStyle w:val="Emphasis"/>
-        </w:rPr>
-        <w:t>replace</w:t>
-      </w:r>
-      <w:proofErr w:type="gramEnd"/>
-      <w:r>
-        <w:rPr>
-          <w:rStyle w:val="Emphasis"/>
-        </w:rPr>
-        <w:t xml:space="preserve"> </w:t>
-      </w:r>
-      <w:r>
-        <w:rPr>
-          <w:rStyle w:val="HTMLCode"/>
-          <w:i/>
-          <w:iCs/>
-        </w:rPr>
-        <w:t>main</w:t>
-      </w:r>
-      <w:r>
-        <w:rPr>
-          <w:rStyle w:val="Emphasis"/>
-        </w:rPr>
-        <w:t xml:space="preserve"> with </w:t>
-      </w:r>
-      <w:r>
-        <w:rPr>
-          <w:rStyle w:val="HTMLCode"/>
-          <w:i/>
-          <w:iCs/>
-        </w:rPr>
-        <w:t>master</w:t>
-      </w:r>
-      <w:r>
-        <w:rPr>
-          <w:rStyle w:val="Emphasis"/>
-        </w:rPr>
-        <w:t xml:space="preserve"> or your branch name if different)</w:t>
-      </w:r>
-    </w:p>
-    <w:p>
-      <w:r>
-        <w:lastRenderedPageBreak/>
-        <w:pict w14:anchorId="0F34CE5A">
-          <v:rect id="_x0000_i1038" style="width:0;height:1.5pt" o:hralign="center" o:hrstd="t" o:hr="t" fillcolor="#a0a0a0" stroked="f"/>
-        </w:pict>
-      </w:r>
-    </w:p>
-    <w:p>
-      <w:pPr>
-        <w:pStyle w:val="Heading3"/>
-      </w:pPr>
-      <w:r>
-        <w:rPr>
-          <w:rFonts w:ascii="Segoe UI Emoji" w:hAnsi="Segoe UI Emoji" w:cs="Segoe UI Emoji"/>
-        </w:rPr>
-        <w:t>💡</w:t>
-      </w:r>
-      <w:r>
-        <w:t xml:space="preserve"> Optional: If You Haven’t Set the Remote Yet</w:t>
-      </w:r>
-    </w:p>
-    <w:p>
-      <w:pPr>
-        <w:pStyle w:val="HTMLPreformatted"/>
-        <w:rPr>
-          <w:rStyle w:val="HTMLCode"/>
-        </w:rPr>
-      </w:pPr>
-      <w:r>
-        <w:rPr>
-          <w:rStyle w:val="HTMLCode"/>
-        </w:rPr>
-        <w:t>git remote add origin https://github.com/your-username/Machine-Learning.git</w:t>
-      </w:r>
-    </w:p>
-    <w:p>
-      <w:pPr>
-        <w:pStyle w:val="HTMLPreformatted"/>
-        <w:rPr>
-          <w:rStyle w:val="HTMLCode"/>
-        </w:rPr>
-      </w:pPr>
-      <w:r>
-        <w:rPr>
-          <w:rStyle w:val="HTMLCode"/>
-        </w:rPr>
-        <w:t>git push -u origin main</w:t>
-      </w:r>
-    </w:p>
-    <w:p>
-      <w:r>
-        <w:pict w14:anchorId="77DD0A4A">
-          <v:rect id="_x0000_i1039" style="width:0;height:1.5pt" o:hralign="center" o:hrstd="t" o:hr="t" fillcolor="#a0a0a0" stroked="f"/>
-        </w:pict>
-      </w:r>
-    </w:p>
-    <w:p>
-      <w:pPr>
-        <w:pStyle w:val="Heading3"/>
-      </w:pPr>
-      <w:r>
-        <w:rPr>
-          <w:rFonts w:ascii="Segoe UI Emoji" w:hAnsi="Segoe UI Emoji" w:cs="Segoe UI Emoji"/>
-        </w:rPr>
-        <w:t>🧠</w:t>
-      </w:r>
-      <w:r>
-        <w:t xml:space="preserve"> Recap of All Commands:</w:t>
-      </w:r>
-    </w:p>
-    <w:p>
-      <w:pPr>
-        <w:pStyle w:val="HTMLPreformatted"/>
-        <w:rPr>
-          <w:rStyle w:val="HTMLCode"/>
-        </w:rPr>
-      </w:pPr>
-      <w:r>
-        <w:rPr>
-          <w:rStyle w:val="HTMLCode"/>
-        </w:rPr>
-        <w:t>cd path\to\Machine-Learning</w:t>
-      </w:r>
-    </w:p>
-    <w:p>
-      <w:pPr>
-        <w:pStyle w:val="HTMLPreformatted"/>
-        <w:rPr>
-          <w:rStyle w:val="HTMLCode"/>
-        </w:rPr>
-      </w:pPr>
-      <w:r>
-        <w:rPr>
-          <w:rStyle w:val="HTMLCode"/>
-        </w:rPr>
-        <w:t>git status</w:t>
-      </w:r>
-    </w:p>
-    <w:p>
-      <w:pPr>
-        <w:pStyle w:val="HTMLPreformatted"/>
-        <w:rPr>
-          <w:rStyle w:val="HTMLCode"/>
-        </w:rPr>
-      </w:pPr>
-      <w:r>
-        <w:rPr>
-          <w:rStyle w:val="HTMLCode"/>
-        </w:rPr>
-        <w:t xml:space="preserve">git </w:t>
-      </w:r>
-      <w:proofErr w:type="gramStart"/>
-      <w:r>
-        <w:rPr>
-          <w:rStyle w:val="HTMLCode"/>
-        </w:rPr>
-        <w:t>add .</w:t>
-      </w:r>
-      <w:proofErr w:type="gramEnd"/>
-    </w:p>
-    <w:p>
-      <w:pPr>
-        <w:pStyle w:val="HTMLPreformatted"/>
-        <w:rPr>
-          <w:rStyle w:val="HTMLCode"/>
-        </w:rPr>
-      </w:pPr>
-      <w:r>
-        <w:rPr>
-          <w:rStyle w:val="HTMLCode"/>
-        </w:rPr>
-        <w:t>git commit -m "Added EDA folder with analysis notebooks"</w:t>
-      </w:r>
-    </w:p>
-    <w:p>
-      <w:pPr>
-        <w:pStyle w:val="HTMLPreformatted"/>
-        <w:rPr>
-          <w:rStyle w:val="HTMLCode"/>
-        </w:rPr>
-      </w:pPr>
-      <w:r>
-        <w:rPr>
-          <w:rStyle w:val="HTMLCode"/>
-        </w:rPr>
-        <w:t>git push origin main</w:t>
-      </w:r>
-    </w:p>
-    <w:p>
-      <w:r>
-        <w:pict w14:anchorId="75E0B08A">
-          <v:rect id="_x0000_i1040" style="width:0;height:1.5pt" o:hralign="center" o:hrstd="t" o:hr="t" fillcolor="#a0a0a0" stroked="f"/>
-        </w:pict>
-      </w:r>
-    </w:p>
-    <w:p>
-      <w:pPr>
-        <w:pStyle w:val="NormalWeb"/>
-      </w:pPr>
-      <w:r>
-        <w:t>Let me know if you want a shortcut script or you're getting any errors during push!</w:t>
-      </w:r>
-    </w:p>
-    <w:p/>
     <w:sectPr>
       <w:pgSz w:w="11906" w:h="16838"/>
       <w:pgMar w:top="1440" w:right="1440" w:bottom="1440" w:left="1440" w:header="708" w:footer="708" w:gutter="0"/>
@@ -7720,6 +7210,29 @@
       <w:lang w:eastAsia="en-IN"/>
     </w:rPr>
   </w:style>
+  <w:style w:type="paragraph" w:styleId="Heading4">
+    <w:name w:val="heading 4"/>
+    <w:basedOn w:val="Normal"/>
+    <w:next w:val="Normal"/>
+    <w:link w:val="Heading4Char"/>
+    <w:uiPriority w:val="9"/>
+    <w:semiHidden/>
+    <w:unhideWhenUsed/>
+    <w:qFormat/>
+    <w:rsid w:val="00B81AD8"/>
+    <w:pPr>
+      <w:keepNext/>
+      <w:keepLines/>
+      <w:spacing w:before="40" w:after="0"/>
+      <w:outlineLvl w:val="3"/>
+    </w:pPr>
+    <w:rPr>
+      <w:rFonts w:asciiTheme="majorHAnsi" w:eastAsiaTheme="majorEastAsia" w:hAnsiTheme="majorHAnsi" w:cstheme="majorBidi"/>
+      <w:i/>
+      <w:iCs/>
+      <w:color w:val="2F5496" w:themeColor="accent1" w:themeShade="BF"/>
+    </w:rPr>
+  </w:style>
   <w:style w:type="character" w:default="1" w:styleId="DefaultParagraphFont">
     <w:name w:val="Default Paragraph Font"/>
     <w:uiPriority w:val="1"/>
@@ -7877,6 +7390,20 @@
     <w:rPr>
       <w:i/>
       <w:iCs/>
+    </w:rPr>
+  </w:style>
+  <w:style w:type="character" w:customStyle="1" w:styleId="Heading4Char">
+    <w:name w:val="Heading 4 Char"/>
+    <w:basedOn w:val="DefaultParagraphFont"/>
+    <w:link w:val="Heading4"/>
+    <w:uiPriority w:val="9"/>
+    <w:semiHidden/>
+    <w:rsid w:val="00B81AD8"/>
+    <w:rPr>
+      <w:rFonts w:asciiTheme="majorHAnsi" w:eastAsiaTheme="majorEastAsia" w:hAnsiTheme="majorHAnsi" w:cstheme="majorBidi"/>
+      <w:i/>
+      <w:iCs/>
+      <w:color w:val="2F5496" w:themeColor="accent1" w:themeShade="BF"/>
     </w:rPr>
   </w:style>
 </w:styles>

</xml_diff>